<commit_message>
Correções para o plano de GCO
</commit_message>
<xml_diff>
--- a/docs/gerencia de projeto/GCO-1.0-Plano-Gerencia-configuracao-Tapa_Buraco.docx
+++ b/docs/gerencia de projeto/GCO-1.0-Plano-Gerencia-configuracao-Tapa_Buraco.docx
@@ -2565,102 +2565,6 @@
     </w:p>
     <w:p>
       <w:pPr>
-        <w:pStyle w:val="TsNormal"/>
-        <w:spacing w:line="360" w:lineRule="auto"/>
-        <w:jc w:val="both"/>
-        <w:rPr>
-          <w:rFonts w:ascii="Times New Roman" w:hAnsi="Times New Roman" w:cs="Times New Roman"/>
-          <w:sz w:val="24"/>
-          <w:szCs w:val="24"/>
-        </w:rPr>
-      </w:pPr>
-    </w:p>
-    <w:p>
-      <w:pPr>
-        <w:pStyle w:val="TsNormal"/>
-        <w:spacing w:line="360" w:lineRule="auto"/>
-        <w:jc w:val="both"/>
-        <w:rPr>
-          <w:rFonts w:ascii="Times New Roman" w:hAnsi="Times New Roman" w:cs="Times New Roman"/>
-          <w:sz w:val="24"/>
-          <w:szCs w:val="24"/>
-        </w:rPr>
-      </w:pPr>
-    </w:p>
-    <w:p>
-      <w:pPr>
-        <w:pStyle w:val="TsNormal"/>
-        <w:spacing w:line="360" w:lineRule="auto"/>
-        <w:jc w:val="both"/>
-        <w:rPr>
-          <w:rFonts w:ascii="Times New Roman" w:hAnsi="Times New Roman" w:cs="Times New Roman"/>
-          <w:sz w:val="24"/>
-          <w:szCs w:val="24"/>
-        </w:rPr>
-      </w:pPr>
-    </w:p>
-    <w:p>
-      <w:pPr>
-        <w:pStyle w:val="TsNormal"/>
-        <w:spacing w:line="360" w:lineRule="auto"/>
-        <w:jc w:val="both"/>
-        <w:rPr>
-          <w:rFonts w:ascii="Times New Roman" w:hAnsi="Times New Roman" w:cs="Times New Roman"/>
-          <w:sz w:val="24"/>
-          <w:szCs w:val="24"/>
-        </w:rPr>
-      </w:pPr>
-    </w:p>
-    <w:p>
-      <w:pPr>
-        <w:pStyle w:val="TsNormal"/>
-        <w:spacing w:line="360" w:lineRule="auto"/>
-        <w:jc w:val="both"/>
-        <w:rPr>
-          <w:rFonts w:ascii="Times New Roman" w:hAnsi="Times New Roman" w:cs="Times New Roman"/>
-          <w:sz w:val="24"/>
-          <w:szCs w:val="24"/>
-        </w:rPr>
-      </w:pPr>
-    </w:p>
-    <w:p>
-      <w:pPr>
-        <w:pStyle w:val="TsNormal"/>
-        <w:spacing w:line="360" w:lineRule="auto"/>
-        <w:jc w:val="both"/>
-        <w:rPr>
-          <w:rFonts w:ascii="Times New Roman" w:hAnsi="Times New Roman" w:cs="Times New Roman"/>
-          <w:sz w:val="24"/>
-          <w:szCs w:val="24"/>
-        </w:rPr>
-      </w:pPr>
-    </w:p>
-    <w:p>
-      <w:pPr>
-        <w:pStyle w:val="TsNormal"/>
-        <w:spacing w:line="360" w:lineRule="auto"/>
-        <w:jc w:val="both"/>
-        <w:rPr>
-          <w:rFonts w:ascii="Times New Roman" w:hAnsi="Times New Roman" w:cs="Times New Roman"/>
-          <w:sz w:val="24"/>
-          <w:szCs w:val="24"/>
-        </w:rPr>
-      </w:pPr>
-    </w:p>
-    <w:p>
-      <w:pPr>
-        <w:pStyle w:val="TsNormal"/>
-        <w:spacing w:line="360" w:lineRule="auto"/>
-        <w:jc w:val="both"/>
-        <w:rPr>
-          <w:rFonts w:ascii="Times New Roman" w:hAnsi="Times New Roman" w:cs="Times New Roman"/>
-          <w:sz w:val="24"/>
-          <w:szCs w:val="24"/>
-        </w:rPr>
-      </w:pPr>
-    </w:p>
-    <w:p>
-      <w:pPr>
         <w:pStyle w:val="Ttulo1"/>
         <w:numPr>
           <w:ilvl w:val="1"/>
@@ -3311,7 +3215,6 @@
                 <w:szCs w:val="24"/>
                 <w:lang w:eastAsia="en-US"/>
               </w:rPr>
-              <w:lastRenderedPageBreak/>
               <w:t>TR</w:t>
             </w:r>
           </w:p>
@@ -3531,6 +3434,7 @@
           <w:color w:val="000000" w:themeColor="text1"/>
           <w:sz w:val="24"/>
         </w:rPr>
+        <w:lastRenderedPageBreak/>
         <w:t xml:space="preserve">Tabela </w:t>
       </w:r>
       <w:r>
@@ -4226,83 +4130,7 @@
       <w:pPr>
         <w:pStyle w:val="TsNormal"/>
         <w:spacing w:line="360" w:lineRule="auto"/>
-        <w:jc w:val="both"/>
-      </w:pPr>
-    </w:p>
-    <w:p>
-      <w:pPr>
-        <w:pStyle w:val="TsNormal"/>
-        <w:spacing w:line="360" w:lineRule="auto"/>
-        <w:jc w:val="both"/>
-      </w:pPr>
-    </w:p>
-    <w:p>
-      <w:pPr>
-        <w:pStyle w:val="TsNormal"/>
-        <w:spacing w:line="360" w:lineRule="auto"/>
-        <w:jc w:val="both"/>
-      </w:pPr>
-    </w:p>
-    <w:p>
-      <w:pPr>
-        <w:pStyle w:val="TsNormal"/>
-        <w:spacing w:line="360" w:lineRule="auto"/>
-        <w:jc w:val="both"/>
-      </w:pPr>
-    </w:p>
-    <w:p>
-      <w:pPr>
-        <w:pStyle w:val="TsNormal"/>
-        <w:spacing w:line="360" w:lineRule="auto"/>
-        <w:jc w:val="both"/>
-      </w:pPr>
-    </w:p>
-    <w:p>
-      <w:pPr>
-        <w:pStyle w:val="TsNormal"/>
-        <w:spacing w:line="360" w:lineRule="auto"/>
-        <w:jc w:val="both"/>
-      </w:pPr>
-    </w:p>
-    <w:p>
-      <w:pPr>
-        <w:pStyle w:val="TsNormal"/>
-        <w:spacing w:line="360" w:lineRule="auto"/>
-        <w:jc w:val="both"/>
-      </w:pPr>
-    </w:p>
-    <w:p>
-      <w:pPr>
-        <w:pStyle w:val="TsNormal"/>
-        <w:spacing w:line="360" w:lineRule="auto"/>
-        <w:jc w:val="both"/>
-      </w:pPr>
-    </w:p>
-    <w:p>
-      <w:pPr>
-        <w:pStyle w:val="TsNormal"/>
-        <w:spacing w:line="360" w:lineRule="auto"/>
-        <w:jc w:val="both"/>
-      </w:pPr>
-    </w:p>
-    <w:p>
-      <w:pPr>
-        <w:pStyle w:val="TsNormal"/>
-        <w:spacing w:line="360" w:lineRule="auto"/>
-        <w:jc w:val="both"/>
-      </w:pPr>
-    </w:p>
-    <w:p>
-      <w:pPr>
-        <w:pStyle w:val="TsNormal"/>
-        <w:spacing w:line="360" w:lineRule="auto"/>
-        <w:jc w:val="both"/>
-      </w:pPr>
-    </w:p>
-    <w:p>
-      <w:pPr>
-        <w:pStyle w:val="TsNormal"/>
-        <w:spacing w:line="360" w:lineRule="auto"/>
+        <w:ind w:firstLine="0"/>
         <w:jc w:val="both"/>
       </w:pPr>
     </w:p>
@@ -4745,6 +4573,7 @@
           <w:rFonts w:ascii="Courier New" w:hAnsi="Courier New" w:cs="Courier New"/>
           <w:b/>
         </w:rPr>
+        <w:lastRenderedPageBreak/>
         <w:t>+-</w:t>
       </w:r>
       <w:r>
@@ -5273,7 +5102,6 @@
                 <w:sz w:val="24"/>
                 <w:szCs w:val="24"/>
               </w:rPr>
-              <w:lastRenderedPageBreak/>
               <w:t>Auditoria e revisão da configuração</w:t>
             </w:r>
           </w:p>
@@ -5306,7 +5134,6 @@
                 <w:sz w:val="24"/>
                 <w:szCs w:val="24"/>
               </w:rPr>
-              <w:lastRenderedPageBreak/>
               <w:t>Desenvolvedor</w:t>
             </w:r>
           </w:p>
@@ -5968,6 +5795,7 @@
                 <w:szCs w:val="24"/>
                 <w:lang w:eastAsia="en-US"/>
               </w:rPr>
+              <w:lastRenderedPageBreak/>
               <w:t>Android</w:t>
             </w:r>
             <w:proofErr w:type="spellEnd"/>
@@ -8053,6 +7881,7 @@
           <w:szCs w:val="24"/>
           <w:lang w:eastAsia="en-US"/>
         </w:rPr>
+        <w:lastRenderedPageBreak/>
         <w:t>Baselines</w:t>
       </w:r>
       <w:proofErr w:type="spellEnd"/>
@@ -8849,7 +8678,6 @@
                 <w:szCs w:val="24"/>
                 <w:shd w:val="clear" w:color="auto" w:fill="FFFFFF"/>
               </w:rPr>
-              <w:lastRenderedPageBreak/>
               <w:t>17-01-2017</w:t>
             </w:r>
           </w:p>
@@ -9833,7 +9661,18 @@
                 <w:szCs w:val="24"/>
                 <w:shd w:val="clear" w:color="auto" w:fill="FFFFFF"/>
               </w:rPr>
-              <w:t xml:space="preserve"> dos RFUN15 e RFUN016 (WEB)</w:t>
+              <w:t xml:space="preserve"> dos RFUN15 e </w:t>
+            </w:r>
+            <w:r>
+              <w:rPr>
+                <w:rFonts w:ascii="Times New Roman" w:hAnsi="Times New Roman" w:cs="Times New Roman"/>
+                <w:color w:val="000000" w:themeColor="text1"/>
+                <w:sz w:val="24"/>
+                <w:szCs w:val="24"/>
+                <w:shd w:val="clear" w:color="auto" w:fill="FFFFFF"/>
+              </w:rPr>
+              <w:lastRenderedPageBreak/>
+              <w:t>RFUN016 (WEB)</w:t>
             </w:r>
           </w:p>
         </w:tc>
@@ -9868,6 +9707,7 @@
                 <w:szCs w:val="24"/>
                 <w:shd w:val="clear" w:color="auto" w:fill="FFFFFF"/>
               </w:rPr>
+              <w:lastRenderedPageBreak/>
               <w:t>03-03-2017</w:t>
             </w:r>
           </w:p>
@@ -10571,7 +10411,6 @@
           <w:szCs w:val="24"/>
           <w:lang w:eastAsia="en-US"/>
         </w:rPr>
-        <w:lastRenderedPageBreak/>
         <w:t xml:space="preserve">Este processo deve ser </w:t>
       </w:r>
       <w:proofErr w:type="gramStart"/>
@@ -11484,6 +11323,7 @@
                 <w:szCs w:val="24"/>
                 <w:lang w:eastAsia="en-US"/>
               </w:rPr>
+              <w:lastRenderedPageBreak/>
               <w:t xml:space="preserve">Viabilidade da </w:t>
             </w:r>
             <w:r>
@@ -12060,7 +11900,6 @@
           <w:rFonts w:ascii="Tahoma" w:hAnsi="Tahoma" w:cs="Tahoma"/>
           <w:sz w:val="28"/>
         </w:rPr>
-        <w:lastRenderedPageBreak/>
         <w:t>Marcos</w:t>
       </w:r>
       <w:bookmarkEnd w:id="49"/>
@@ -12911,7 +12750,18 @@
                 <w:szCs w:val="24"/>
                 <w:lang w:eastAsia="en-US"/>
               </w:rPr>
-              <w:t xml:space="preserve">Treinamento consiste em seguir os padrões de nomenclatura dos artefatos, as regras de inserção/alteração de </w:t>
+              <w:t xml:space="preserve">Treinamento consiste em seguir os padrões de </w:t>
+            </w:r>
+            <w:r>
+              <w:rPr>
+                <w:snapToGrid w:val="0"/>
+                <w:color w:val="auto"/>
+                <w:sz w:val="24"/>
+                <w:szCs w:val="24"/>
+                <w:lang w:eastAsia="en-US"/>
+              </w:rPr>
+              <w:lastRenderedPageBreak/>
+              <w:t xml:space="preserve">nomenclatura dos artefatos, as regras de inserção/alteração de </w:t>
             </w:r>
             <w:proofErr w:type="spellStart"/>
             <w:r>
@@ -12973,7 +12823,19 @@
                 <w:szCs w:val="24"/>
                 <w:lang w:eastAsia="en-US"/>
               </w:rPr>
-              <w:t>Toda equipe do projeto</w:t>
+              <w:lastRenderedPageBreak/>
+              <w:t xml:space="preserve">Toda equipe do </w:t>
+            </w:r>
+            <w:r>
+              <w:rPr>
+                <w:snapToGrid w:val="0"/>
+                <w:color w:val="auto"/>
+                <w:sz w:val="24"/>
+                <w:szCs w:val="24"/>
+                <w:lang w:eastAsia="en-US"/>
+              </w:rPr>
+              <w:lastRenderedPageBreak/>
+              <w:t>projeto</w:t>
             </w:r>
           </w:p>
         </w:tc>
@@ -13219,6 +13081,48 @@
         </w:tc>
       </w:tr>
     </w:tbl>
+    <w:p>
+      <w:pPr>
+        <w:spacing w:after="120" w:line="360" w:lineRule="auto"/>
+        <w:contextualSpacing w:val="0"/>
+        <w:jc w:val="both"/>
+        <w:rPr>
+          <w:snapToGrid w:val="0"/>
+          <w:color w:val="auto"/>
+          <w:sz w:val="24"/>
+          <w:szCs w:val="24"/>
+          <w:lang w:eastAsia="en-US"/>
+        </w:rPr>
+      </w:pPr>
+    </w:p>
+    <w:p>
+      <w:pPr>
+        <w:spacing w:after="120" w:line="360" w:lineRule="auto"/>
+        <w:contextualSpacing w:val="0"/>
+        <w:jc w:val="both"/>
+        <w:rPr>
+          <w:snapToGrid w:val="0"/>
+          <w:color w:val="auto"/>
+          <w:sz w:val="24"/>
+          <w:szCs w:val="24"/>
+          <w:lang w:eastAsia="en-US"/>
+        </w:rPr>
+      </w:pPr>
+    </w:p>
+    <w:p>
+      <w:pPr>
+        <w:spacing w:after="120" w:line="360" w:lineRule="auto"/>
+        <w:contextualSpacing w:val="0"/>
+        <w:jc w:val="both"/>
+        <w:rPr>
+          <w:snapToGrid w:val="0"/>
+          <w:color w:val="auto"/>
+          <w:sz w:val="24"/>
+          <w:szCs w:val="24"/>
+          <w:lang w:eastAsia="en-US"/>
+        </w:rPr>
+      </w:pPr>
+    </w:p>
     <w:p>
       <w:pPr>
         <w:spacing w:after="120" w:line="360" w:lineRule="auto"/>
@@ -18609,7 +18513,7 @@
 </file>
 
 <file path=customXml/itemProps1.xml><?xml version="1.0" encoding="utf-8"?>
-<ds:datastoreItem xmlns:ds="http://schemas.openxmlformats.org/officeDocument/2006/customXml" ds:itemID="{1AAA783B-6D09-436E-B018-01850B47C455}">
+<ds:datastoreItem xmlns:ds="http://schemas.openxmlformats.org/officeDocument/2006/customXml" ds:itemID="{E97FF1E6-B1E0-40A5-8285-CE8706318072}">
   <ds:schemaRefs>
     <ds:schemaRef ds:uri="http://schemas.openxmlformats.org/officeDocument/2006/bibliography"/>
   </ds:schemaRefs>

</xml_diff>